<commit_message>
new task is ready
</commit_message>
<xml_diff>
--- a/2nd_functionprogrammy/отчёт_анализ_изображений.docx
+++ b/2nd_functionprogrammy/отчёт_анализ_изображений.docx
@@ -64,19 +64,33 @@
     </w:p>
     <w:p>
       <w:pPr>
-        <w:spacing w:after="0"/>
-        <w:ind w:firstLine="709"/>
         <w:jc w:val="center"/>
         <w:rPr>
-          <w:rFonts w:eastAsia="Calibri"/>
-        </w:rPr>
-      </w:pPr>
-      <w:r>
-        <w:rPr>
-          <w:b/>
-          <w:lang w:eastAsia="ru-RU"/>
-        </w:rPr>
-        <w:t>Кафедра “фундаментальная информатика и информационные технологии”</w:t>
+          <w:b/>
+          <w:color w:val="000000" w:themeColor="text1"/>
+        </w:rPr>
+      </w:pPr>
+      <w:r>
+        <w:rPr>
+          <w:b/>
+          <w:color w:val="000000" w:themeColor="text1"/>
+        </w:rPr>
+        <w:t xml:space="preserve">Программа бакалавриата </w:t>
+      </w:r>
+    </w:p>
+    <w:p>
+      <w:pPr>
+        <w:jc w:val="center"/>
+        <w:rPr>
+          <w:color w:val="000000" w:themeColor="text1"/>
+        </w:rPr>
+      </w:pPr>
+      <w:r>
+        <w:rPr>
+          <w:b/>
+          <w:color w:val="000000" w:themeColor="text1"/>
+        </w:rPr>
+        <w:t>“Большие данные и распределенная цифровая платформа”</w:t>
       </w:r>
     </w:p>
     <w:p>

</xml_diff>